<commit_message>
Added report & contribution forms
</commit_message>
<xml_diff>
--- a/Assign1ContributionSheet.docx
+++ b/Assign1ContributionSheet.docx
@@ -248,6 +248,9 @@
             <w:pPr>
               <w:pStyle w:val="TableContents"/>
             </w:pPr>
+            <w:r>
+              <w:t>Jingxuan Feng</w:t>
+            </w:r>
           </w:p>
         </w:tc>
         <w:tc>
@@ -267,6 +270,15 @@
             <w:pPr>
               <w:pStyle w:val="TableContents"/>
             </w:pPr>
+            <w:r>
+              <w:t>s</w:t>
+            </w:r>
+            <w:r>
+              <w:t>384</w:t>
+            </w:r>
+            <w:r>
+              <w:t>3790</w:t>
+            </w:r>
           </w:p>
         </w:tc>
         <w:tc>
@@ -286,6 +298,9 @@
             <w:pPr>
               <w:pStyle w:val="TableContents"/>
             </w:pPr>
+            <w:r>
+              <w:t>50%</w:t>
+            </w:r>
           </w:p>
         </w:tc>
         <w:tc>
@@ -306,6 +321,13 @@
             <w:pPr>
               <w:pStyle w:val="TableContents"/>
             </w:pPr>
+            <w:proofErr w:type="spellStart"/>
+            <w:proofErr w:type="gramStart"/>
+            <w:r>
+              <w:t>J.Feng</w:t>
+            </w:r>
+            <w:proofErr w:type="spellEnd"/>
+            <w:proofErr w:type="gramEnd"/>
           </w:p>
         </w:tc>
       </w:tr>
@@ -327,6 +349,9 @@
             <w:pPr>
               <w:pStyle w:val="TableContents"/>
             </w:pPr>
+            <w:r>
+              <w:t>Varun Pereira</w:t>
+            </w:r>
           </w:p>
         </w:tc>
         <w:tc>
@@ -346,6 +371,9 @@
             <w:pPr>
               <w:pStyle w:val="TableContents"/>
             </w:pPr>
+            <w:r>
+              <w:t>s3842244</w:t>
+            </w:r>
           </w:p>
         </w:tc>
         <w:tc>
@@ -365,6 +393,9 @@
             <w:pPr>
               <w:pStyle w:val="TableContents"/>
             </w:pPr>
+            <w:r>
+              <w:t>50%</w:t>
+            </w:r>
           </w:p>
         </w:tc>
         <w:tc>
@@ -385,18 +416,15 @@
             <w:pPr>
               <w:pStyle w:val="TableContents"/>
             </w:pPr>
+            <w:r>
+              <w:t>Varun Pereira</w:t>
+            </w:r>
           </w:p>
         </w:tc>
       </w:tr>
     </w:tbl>
     <w:p/>
     <w:sectPr>
-      <w:headerReference w:type="even" r:id="rId6"/>
-      <w:headerReference w:type="default" r:id="rId7"/>
-      <w:footerReference w:type="even" r:id="rId8"/>
-      <w:footerReference w:type="default" r:id="rId9"/>
-      <w:headerReference w:type="first" r:id="rId10"/>
-      <w:footerReference w:type="first" r:id="rId11"/>
       <w:pgSz w:w="11906" w:h="16838"/>
       <w:pgMar w:top="1134" w:right="1134" w:bottom="1134" w:left="1134" w:header="0" w:footer="0" w:gutter="0"/>
       <w:cols w:space="720"/>
@@ -423,37 +451,10 @@
       </w:r>
     </w:p>
   </w:endnote>
+  <w:endnote w:type="continuationNotice" w:id="1">
+    <w:p/>
+  </w:endnote>
 </w:endnotes>
-</file>
-
-<file path=word/footer1.xml><?xml version="1.0" encoding="utf-8"?>
-<w:ftr xmlns:wpc="http://schemas.microsoft.com/office/word/2010/wordprocessingCanvas" xmlns:cx="http://schemas.microsoft.com/office/drawing/2014/chartex" xmlns:cx1="http://schemas.microsoft.com/office/drawing/2015/9/8/chartex" xmlns:cx2="http://schemas.microsoft.com/office/drawing/2015/10/21/chartex" xmlns:cx3="http://schemas.microsoft.com/office/drawing/2016/5/9/chartex" xmlns:cx4="http://schemas.microsoft.com/office/drawing/2016/5/10/chartex" xmlns:cx5="http://schemas.microsoft.com/office/drawing/2016/5/11/chartex" xmlns:cx6="http://schemas.microsoft.com/office/drawing/2016/5/12/chartex" xmlns:cx7="http://schemas.microsoft.com/office/drawing/2016/5/13/chartex" xmlns:cx8="http://schemas.microsoft.com/office/drawing/2016/5/14/chartex" xmlns:mc="http://schemas.openxmlformats.org/markup-compatibility/2006" xmlns:aink="http://schemas.microsoft.com/office/drawing/2016/ink" xmlns:am3d="http://schemas.microsoft.com/office/drawing/2017/model3d" xmlns:o="urn:schemas-microsoft-com:office:office" xmlns:r="http://schemas.openxmlformats.org/officeDocument/2006/relationships" xmlns:m="http://schemas.openxmlformats.org/officeDocument/2006/math" xmlns:v="urn:schemas-microsoft-com:vml" xmlns:wp14="http://schemas.microsoft.com/office/word/2010/wordprocessingDrawing" xmlns:wp="http://schemas.openxmlformats.org/drawingml/2006/wordprocessingDrawing" xmlns:w10="urn:schemas-microsoft-com:office:word" xmlns:w="http://schemas.openxmlformats.org/wordprocessingml/2006/main" xmlns:w14="http://schemas.microsoft.com/office/word/2010/wordml" xmlns:w15="http://schemas.microsoft.com/office/word/2012/wordml" xmlns:w16cex="http://schemas.microsoft.com/office/word/2018/wordml/cex" xmlns:w16cid="http://schemas.microsoft.com/office/word/2016/wordml/cid" xmlns:w16="http://schemas.microsoft.com/office/word/2018/wordml" xmlns:w16sdtdh="http://schemas.microsoft.com/office/word/2020/wordml/sdtdatahash" xmlns:w16se="http://schemas.microsoft.com/office/word/2015/wordml/symex" xmlns:wpg="http://schemas.microsoft.com/office/word/2010/wordprocessingGroup" xmlns:wpi="http://schemas.microsoft.com/office/word/2010/wordprocessingInk" xmlns:wne="http://schemas.microsoft.com/office/word/2006/wordml" xmlns:wps="http://schemas.microsoft.com/office/word/2010/wordprocessingShape" mc:Ignorable="w14 w15 w16se w16cid w16 w16cex w16sdtdh wp14">
-  <w:p>
-    <w:pPr>
-      <w:pStyle w:val="Footer"/>
-    </w:pPr>
-  </w:p>
-</w:ftr>
-</file>
-
-<file path=word/footer2.xml><?xml version="1.0" encoding="utf-8"?>
-<w:ftr xmlns:wpc="http://schemas.microsoft.com/office/word/2010/wordprocessingCanvas" xmlns:cx="http://schemas.microsoft.com/office/drawing/2014/chartex" xmlns:cx1="http://schemas.microsoft.com/office/drawing/2015/9/8/chartex" xmlns:cx2="http://schemas.microsoft.com/office/drawing/2015/10/21/chartex" xmlns:cx3="http://schemas.microsoft.com/office/drawing/2016/5/9/chartex" xmlns:cx4="http://schemas.microsoft.com/office/drawing/2016/5/10/chartex" xmlns:cx5="http://schemas.microsoft.com/office/drawing/2016/5/11/chartex" xmlns:cx6="http://schemas.microsoft.com/office/drawing/2016/5/12/chartex" xmlns:cx7="http://schemas.microsoft.com/office/drawing/2016/5/13/chartex" xmlns:cx8="http://schemas.microsoft.com/office/drawing/2016/5/14/chartex" xmlns:mc="http://schemas.openxmlformats.org/markup-compatibility/2006" xmlns:aink="http://schemas.microsoft.com/office/drawing/2016/ink" xmlns:am3d="http://schemas.microsoft.com/office/drawing/2017/model3d" xmlns:o="urn:schemas-microsoft-com:office:office" xmlns:r="http://schemas.openxmlformats.org/officeDocument/2006/relationships" xmlns:m="http://schemas.openxmlformats.org/officeDocument/2006/math" xmlns:v="urn:schemas-microsoft-com:vml" xmlns:wp14="http://schemas.microsoft.com/office/word/2010/wordprocessingDrawing" xmlns:wp="http://schemas.openxmlformats.org/drawingml/2006/wordprocessingDrawing" xmlns:w10="urn:schemas-microsoft-com:office:word" xmlns:w="http://schemas.openxmlformats.org/wordprocessingml/2006/main" xmlns:w14="http://schemas.microsoft.com/office/word/2010/wordml" xmlns:w15="http://schemas.microsoft.com/office/word/2012/wordml" xmlns:w16cex="http://schemas.microsoft.com/office/word/2018/wordml/cex" xmlns:w16cid="http://schemas.microsoft.com/office/word/2016/wordml/cid" xmlns:w16="http://schemas.microsoft.com/office/word/2018/wordml" xmlns:w16sdtdh="http://schemas.microsoft.com/office/word/2020/wordml/sdtdatahash" xmlns:w16se="http://schemas.microsoft.com/office/word/2015/wordml/symex" xmlns:wpg="http://schemas.microsoft.com/office/word/2010/wordprocessingGroup" xmlns:wpi="http://schemas.microsoft.com/office/word/2010/wordprocessingInk" xmlns:wne="http://schemas.microsoft.com/office/word/2006/wordml" xmlns:wps="http://schemas.microsoft.com/office/word/2010/wordprocessingShape" mc:Ignorable="w14 w15 w16se w16cid w16 w16cex w16sdtdh wp14">
-  <w:p>
-    <w:pPr>
-      <w:pStyle w:val="Footer"/>
-    </w:pPr>
-  </w:p>
-</w:ftr>
-</file>
-
-<file path=word/footer3.xml><?xml version="1.0" encoding="utf-8"?>
-<w:ftr xmlns:wpc="http://schemas.microsoft.com/office/word/2010/wordprocessingCanvas" xmlns:cx="http://schemas.microsoft.com/office/drawing/2014/chartex" xmlns:cx1="http://schemas.microsoft.com/office/drawing/2015/9/8/chartex" xmlns:cx2="http://schemas.microsoft.com/office/drawing/2015/10/21/chartex" xmlns:cx3="http://schemas.microsoft.com/office/drawing/2016/5/9/chartex" xmlns:cx4="http://schemas.microsoft.com/office/drawing/2016/5/10/chartex" xmlns:cx5="http://schemas.microsoft.com/office/drawing/2016/5/11/chartex" xmlns:cx6="http://schemas.microsoft.com/office/drawing/2016/5/12/chartex" xmlns:cx7="http://schemas.microsoft.com/office/drawing/2016/5/13/chartex" xmlns:cx8="http://schemas.microsoft.com/office/drawing/2016/5/14/chartex" xmlns:mc="http://schemas.openxmlformats.org/markup-compatibility/2006" xmlns:aink="http://schemas.microsoft.com/office/drawing/2016/ink" xmlns:am3d="http://schemas.microsoft.com/office/drawing/2017/model3d" xmlns:o="urn:schemas-microsoft-com:office:office" xmlns:r="http://schemas.openxmlformats.org/officeDocument/2006/relationships" xmlns:m="http://schemas.openxmlformats.org/officeDocument/2006/math" xmlns:v="urn:schemas-microsoft-com:vml" xmlns:wp14="http://schemas.microsoft.com/office/word/2010/wordprocessingDrawing" xmlns:wp="http://schemas.openxmlformats.org/drawingml/2006/wordprocessingDrawing" xmlns:w10="urn:schemas-microsoft-com:office:word" xmlns:w="http://schemas.openxmlformats.org/wordprocessingml/2006/main" xmlns:w14="http://schemas.microsoft.com/office/word/2010/wordml" xmlns:w15="http://schemas.microsoft.com/office/word/2012/wordml" xmlns:w16cex="http://schemas.microsoft.com/office/word/2018/wordml/cex" xmlns:w16cid="http://schemas.microsoft.com/office/word/2016/wordml/cid" xmlns:w16="http://schemas.microsoft.com/office/word/2018/wordml" xmlns:w16sdtdh="http://schemas.microsoft.com/office/word/2020/wordml/sdtdatahash" xmlns:w16se="http://schemas.microsoft.com/office/word/2015/wordml/symex" xmlns:wpg="http://schemas.microsoft.com/office/word/2010/wordprocessingGroup" xmlns:wpi="http://schemas.microsoft.com/office/word/2010/wordprocessingInk" xmlns:wne="http://schemas.microsoft.com/office/word/2006/wordml" xmlns:wps="http://schemas.microsoft.com/office/word/2010/wordprocessingShape" mc:Ignorable="w14 w15 w16se w16cid w16 w16cex w16sdtdh wp14">
-  <w:p>
-    <w:pPr>
-      <w:pStyle w:val="Footer"/>
-    </w:pPr>
-  </w:p>
-</w:ftr>
 </file>
 
 <file path=word/footnotes.xml><?xml version="1.0" encoding="utf-8"?>
@@ -472,37 +473,14 @@
       </w:r>
     </w:p>
   </w:footnote>
+  <w:footnote w:type="continuationNotice" w:id="1">
+    <w:p/>
+  </w:footnote>
 </w:footnotes>
 </file>
 
-<file path=word/header1.xml><?xml version="1.0" encoding="utf-8"?>
-<w:hdr xmlns:wpc="http://schemas.microsoft.com/office/word/2010/wordprocessingCanvas" xmlns:cx="http://schemas.microsoft.com/office/drawing/2014/chartex" xmlns:cx1="http://schemas.microsoft.com/office/drawing/2015/9/8/chartex" xmlns:cx2="http://schemas.microsoft.com/office/drawing/2015/10/21/chartex" xmlns:cx3="http://schemas.microsoft.com/office/drawing/2016/5/9/chartex" xmlns:cx4="http://schemas.microsoft.com/office/drawing/2016/5/10/chartex" xmlns:cx5="http://schemas.microsoft.com/office/drawing/2016/5/11/chartex" xmlns:cx6="http://schemas.microsoft.com/office/drawing/2016/5/12/chartex" xmlns:cx7="http://schemas.microsoft.com/office/drawing/2016/5/13/chartex" xmlns:cx8="http://schemas.microsoft.com/office/drawing/2016/5/14/chartex" xmlns:mc="http://schemas.openxmlformats.org/markup-compatibility/2006" xmlns:aink="http://schemas.microsoft.com/office/drawing/2016/ink" xmlns:am3d="http://schemas.microsoft.com/office/drawing/2017/model3d" xmlns:o="urn:schemas-microsoft-com:office:office" xmlns:r="http://schemas.openxmlformats.org/officeDocument/2006/relationships" xmlns:m="http://schemas.openxmlformats.org/officeDocument/2006/math" xmlns:v="urn:schemas-microsoft-com:vml" xmlns:wp14="http://schemas.microsoft.com/office/word/2010/wordprocessingDrawing" xmlns:wp="http://schemas.openxmlformats.org/drawingml/2006/wordprocessingDrawing" xmlns:w10="urn:schemas-microsoft-com:office:word" xmlns:w="http://schemas.openxmlformats.org/wordprocessingml/2006/main" xmlns:w14="http://schemas.microsoft.com/office/word/2010/wordml" xmlns:w15="http://schemas.microsoft.com/office/word/2012/wordml" xmlns:w16cex="http://schemas.microsoft.com/office/word/2018/wordml/cex" xmlns:w16cid="http://schemas.microsoft.com/office/word/2016/wordml/cid" xmlns:w16="http://schemas.microsoft.com/office/word/2018/wordml" xmlns:w16sdtdh="http://schemas.microsoft.com/office/word/2020/wordml/sdtdatahash" xmlns:w16se="http://schemas.microsoft.com/office/word/2015/wordml/symex" xmlns:wpg="http://schemas.microsoft.com/office/word/2010/wordprocessingGroup" xmlns:wpi="http://schemas.microsoft.com/office/word/2010/wordprocessingInk" xmlns:wne="http://schemas.microsoft.com/office/word/2006/wordml" xmlns:wps="http://schemas.microsoft.com/office/word/2010/wordprocessingShape" mc:Ignorable="w14 w15 w16se w16cid w16 w16cex w16sdtdh wp14">
-  <w:p>
-    <w:pPr>
-      <w:pStyle w:val="Header"/>
-    </w:pPr>
-  </w:p>
-</w:hdr>
-</file>
-
-<file path=word/header2.xml><?xml version="1.0" encoding="utf-8"?>
-<w:hdr xmlns:wpc="http://schemas.microsoft.com/office/word/2010/wordprocessingCanvas" xmlns:cx="http://schemas.microsoft.com/office/drawing/2014/chartex" xmlns:cx1="http://schemas.microsoft.com/office/drawing/2015/9/8/chartex" xmlns:cx2="http://schemas.microsoft.com/office/drawing/2015/10/21/chartex" xmlns:cx3="http://schemas.microsoft.com/office/drawing/2016/5/9/chartex" xmlns:cx4="http://schemas.microsoft.com/office/drawing/2016/5/10/chartex" xmlns:cx5="http://schemas.microsoft.com/office/drawing/2016/5/11/chartex" xmlns:cx6="http://schemas.microsoft.com/office/drawing/2016/5/12/chartex" xmlns:cx7="http://schemas.microsoft.com/office/drawing/2016/5/13/chartex" xmlns:cx8="http://schemas.microsoft.com/office/drawing/2016/5/14/chartex" xmlns:mc="http://schemas.openxmlformats.org/markup-compatibility/2006" xmlns:aink="http://schemas.microsoft.com/office/drawing/2016/ink" xmlns:am3d="http://schemas.microsoft.com/office/drawing/2017/model3d" xmlns:o="urn:schemas-microsoft-com:office:office" xmlns:r="http://schemas.openxmlformats.org/officeDocument/2006/relationships" xmlns:m="http://schemas.openxmlformats.org/officeDocument/2006/math" xmlns:v="urn:schemas-microsoft-com:vml" xmlns:wp14="http://schemas.microsoft.com/office/word/2010/wordprocessingDrawing" xmlns:wp="http://schemas.openxmlformats.org/drawingml/2006/wordprocessingDrawing" xmlns:w10="urn:schemas-microsoft-com:office:word" xmlns:w="http://schemas.openxmlformats.org/wordprocessingml/2006/main" xmlns:w14="http://schemas.microsoft.com/office/word/2010/wordml" xmlns:w15="http://schemas.microsoft.com/office/word/2012/wordml" xmlns:w16cex="http://schemas.microsoft.com/office/word/2018/wordml/cex" xmlns:w16cid="http://schemas.microsoft.com/office/word/2016/wordml/cid" xmlns:w16="http://schemas.microsoft.com/office/word/2018/wordml" xmlns:w16sdtdh="http://schemas.microsoft.com/office/word/2020/wordml/sdtdatahash" xmlns:w16se="http://schemas.microsoft.com/office/word/2015/wordml/symex" xmlns:wpg="http://schemas.microsoft.com/office/word/2010/wordprocessingGroup" xmlns:wpi="http://schemas.microsoft.com/office/word/2010/wordprocessingInk" xmlns:wne="http://schemas.microsoft.com/office/word/2006/wordml" xmlns:wps="http://schemas.microsoft.com/office/word/2010/wordprocessingShape" mc:Ignorable="w14 w15 w16se w16cid w16 w16cex w16sdtdh wp14">
-  <w:p>
-    <w:pPr>
-      <w:pStyle w:val="Header"/>
-    </w:pPr>
-  </w:p>
-</w:hdr>
-</file>
-
-<file path=word/header3.xml><?xml version="1.0" encoding="utf-8"?>
-<w:hdr xmlns:wpc="http://schemas.microsoft.com/office/word/2010/wordprocessingCanvas" xmlns:cx="http://schemas.microsoft.com/office/drawing/2014/chartex" xmlns:cx1="http://schemas.microsoft.com/office/drawing/2015/9/8/chartex" xmlns:cx2="http://schemas.microsoft.com/office/drawing/2015/10/21/chartex" xmlns:cx3="http://schemas.microsoft.com/office/drawing/2016/5/9/chartex" xmlns:cx4="http://schemas.microsoft.com/office/drawing/2016/5/10/chartex" xmlns:cx5="http://schemas.microsoft.com/office/drawing/2016/5/11/chartex" xmlns:cx6="http://schemas.microsoft.com/office/drawing/2016/5/12/chartex" xmlns:cx7="http://schemas.microsoft.com/office/drawing/2016/5/13/chartex" xmlns:cx8="http://schemas.microsoft.com/office/drawing/2016/5/14/chartex" xmlns:mc="http://schemas.openxmlformats.org/markup-compatibility/2006" xmlns:aink="http://schemas.microsoft.com/office/drawing/2016/ink" xmlns:am3d="http://schemas.microsoft.com/office/drawing/2017/model3d" xmlns:o="urn:schemas-microsoft-com:office:office" xmlns:r="http://schemas.openxmlformats.org/officeDocument/2006/relationships" xmlns:m="http://schemas.openxmlformats.org/officeDocument/2006/math" xmlns:v="urn:schemas-microsoft-com:vml" xmlns:wp14="http://schemas.microsoft.com/office/word/2010/wordprocessingDrawing" xmlns:wp="http://schemas.openxmlformats.org/drawingml/2006/wordprocessingDrawing" xmlns:w10="urn:schemas-microsoft-com:office:word" xmlns:w="http://schemas.openxmlformats.org/wordprocessingml/2006/main" xmlns:w14="http://schemas.microsoft.com/office/word/2010/wordml" xmlns:w15="http://schemas.microsoft.com/office/word/2012/wordml" xmlns:w16cex="http://schemas.microsoft.com/office/word/2018/wordml/cex" xmlns:w16cid="http://schemas.microsoft.com/office/word/2016/wordml/cid" xmlns:w16="http://schemas.microsoft.com/office/word/2018/wordml" xmlns:w16sdtdh="http://schemas.microsoft.com/office/word/2020/wordml/sdtdatahash" xmlns:w16se="http://schemas.microsoft.com/office/word/2015/wordml/symex" xmlns:wpg="http://schemas.microsoft.com/office/word/2010/wordprocessingGroup" xmlns:wpi="http://schemas.microsoft.com/office/word/2010/wordprocessingInk" xmlns:wne="http://schemas.microsoft.com/office/word/2006/wordml" xmlns:wps="http://schemas.microsoft.com/office/word/2010/wordprocessingShape" mc:Ignorable="w14 w15 w16se w16cid w16 w16cex w16sdtdh wp14">
-  <w:p>
-    <w:pPr>
-      <w:pStyle w:val="Header"/>
-    </w:pPr>
-  </w:p>
-</w:hdr>
+<file path=word/numbering.xml><?xml version="1.0" encoding="utf-8"?>
+<w:numbering xmlns:wpc="http://schemas.microsoft.com/office/word/2010/wordprocessingCanvas" xmlns:cx="http://schemas.microsoft.com/office/drawing/2014/chartex" xmlns:cx1="http://schemas.microsoft.com/office/drawing/2015/9/8/chartex" xmlns:cx2="http://schemas.microsoft.com/office/drawing/2015/10/21/chartex" xmlns:cx3="http://schemas.microsoft.com/office/drawing/2016/5/9/chartex" xmlns:cx4="http://schemas.microsoft.com/office/drawing/2016/5/10/chartex" xmlns:cx5="http://schemas.microsoft.com/office/drawing/2016/5/11/chartex" xmlns:cx6="http://schemas.microsoft.com/office/drawing/2016/5/12/chartex" xmlns:cx7="http://schemas.microsoft.com/office/drawing/2016/5/13/chartex" xmlns:cx8="http://schemas.microsoft.com/office/drawing/2016/5/14/chartex" xmlns:mc="http://schemas.openxmlformats.org/markup-compatibility/2006" xmlns:aink="http://schemas.microsoft.com/office/drawing/2016/ink" xmlns:am3d="http://schemas.microsoft.com/office/drawing/2017/model3d" xmlns:o="urn:schemas-microsoft-com:office:office" xmlns:r="http://schemas.openxmlformats.org/officeDocument/2006/relationships" xmlns:m="http://schemas.openxmlformats.org/officeDocument/2006/math" xmlns:v="urn:schemas-microsoft-com:vml" xmlns:wp14="http://schemas.microsoft.com/office/word/2010/wordprocessingDrawing" xmlns:wp="http://schemas.openxmlformats.org/drawingml/2006/wordprocessingDrawing" xmlns:w10="urn:schemas-microsoft-com:office:word" xmlns:w="http://schemas.openxmlformats.org/wordprocessingml/2006/main" xmlns:w14="http://schemas.microsoft.com/office/word/2010/wordml" xmlns:w15="http://schemas.microsoft.com/office/word/2012/wordml" xmlns:w16cex="http://schemas.microsoft.com/office/word/2018/wordml/cex" xmlns:w16cid="http://schemas.microsoft.com/office/word/2016/wordml/cid" xmlns:w16="http://schemas.microsoft.com/office/word/2018/wordml" xmlns:w16sdtdh="http://schemas.microsoft.com/office/word/2020/wordml/sdtdatahash" xmlns:w16se="http://schemas.microsoft.com/office/word/2015/wordml/symex" xmlns:wpg="http://schemas.microsoft.com/office/word/2010/wordprocessingGroup" xmlns:wpi="http://schemas.microsoft.com/office/word/2010/wordprocessingInk" xmlns:wne="http://schemas.microsoft.com/office/word/2006/wordml" xmlns:wps="http://schemas.microsoft.com/office/word/2010/wordprocessingShape" mc:Ignorable="w14 w15 w16se w16cid w16 w16cex w16sdtdh wp14"/>
 </file>
 
 <file path=word/styles.xml><?xml version="1.0" encoding="utf-8"?>

</xml_diff>